<commit_message>
Update Assignment 1 Client Project Proposal.docx
</commit_message>
<xml_diff>
--- a/Advanced Technical Writing/WEEK 3/Assignment 1 Client Project Proposal.docx
+++ b/Advanced Technical Writing/WEEK 3/Assignment 1 Client Project Proposal.docx
@@ -2,41 +2,93 @@
 <file path=word/document.xml><?xml version="1.0" encoding="utf-8"?>
 <w:document xmlns:wpc="http://schemas.microsoft.com/office/word/2010/wordprocessingCanvas" xmlns:cx="http://schemas.microsoft.com/office/drawing/2014/chartex" xmlns:cx1="http://schemas.microsoft.com/office/drawing/2015/9/8/chartex" xmlns:cx2="http://schemas.microsoft.com/office/drawing/2015/10/21/chartex" xmlns:cx3="http://schemas.microsoft.com/office/drawing/2016/5/9/chartex" xmlns:cx4="http://schemas.microsoft.com/office/drawing/2016/5/10/chartex" xmlns:cx5="http://schemas.microsoft.com/office/drawing/2016/5/11/chartex" xmlns:cx6="http://schemas.microsoft.com/office/drawing/2016/5/12/chartex" xmlns:cx7="http://schemas.microsoft.com/office/drawing/2016/5/13/chartex" xmlns:cx8="http://schemas.microsoft.com/office/drawing/2016/5/14/chartex" xmlns:mc="http://schemas.openxmlformats.org/markup-compatibility/2006" xmlns:aink="http://schemas.microsoft.com/office/drawing/2016/ink" xmlns:am3d="http://schemas.microsoft.com/office/drawing/2017/model3d" xmlns:o="urn:schemas-microsoft-com:office:office" xmlns:r="http://schemas.openxmlformats.org/officeDocument/2006/relationships" xmlns:m="http://schemas.openxmlformats.org/officeDocument/2006/math" xmlns:v="urn:schemas-microsoft-com:vml" xmlns:wp14="http://schemas.microsoft.com/office/word/2010/wordprocessingDrawing" xmlns:wp="http://schemas.openxmlformats.org/drawingml/2006/wordprocessingDrawing" xmlns:w10="urn:schemas-microsoft-com:office:word" xmlns:w="http://schemas.openxmlformats.org/wordprocessingml/2006/main" xmlns:w14="http://schemas.microsoft.com/office/word/2010/wordml" xmlns:w15="http://schemas.microsoft.com/office/word/2012/wordml" xmlns:w16cex="http://schemas.microsoft.com/office/word/2018/wordml/cex" xmlns:w16cid="http://schemas.microsoft.com/office/word/2016/wordml/cid" xmlns:w16="http://schemas.microsoft.com/office/word/2018/wordml" xmlns:w16se="http://schemas.microsoft.com/office/word/2015/wordml/symex" xmlns:wpg="http://schemas.microsoft.com/office/word/2010/wordprocessingGroup" xmlns:wpi="http://schemas.microsoft.com/office/word/2010/wordprocessingInk" xmlns:wne="http://schemas.microsoft.com/office/word/2006/wordml" xmlns:wps="http://schemas.microsoft.com/office/word/2010/wordprocessingShape" mc:Ignorable="w14 w15 w16se w16cid w16 w16cex wp14">
   <w:body>
+    <w:p>
+      <w:r>
+        <w:t>APC Project Proposal Memo</w:t>
+      </w:r>
+    </w:p>
+    <w:p>
+      <w:r>
+        <w:t xml:space="preserve">To: Erin </w:t>
+      </w:r>
+      <w:proofErr w:type="spellStart"/>
+      <w:r>
+        <w:t>Pumroy</w:t>
+      </w:r>
+      <w:proofErr w:type="spellEnd"/>
+    </w:p>
+    <w:p>
+      <w:r>
+        <w:t>From: Ethan Dunzer</w:t>
+      </w:r>
+    </w:p>
+    <w:p>
+      <w:r>
+        <w:t>Subject: APC’s potential systems project</w:t>
+      </w:r>
+    </w:p>
     <w:p/>
     <w:p>
       <w:r>
-        <w:t>Introduction</w:t>
-      </w:r>
-    </w:p>
-    <w:p>
-      <w:r>
-        <w:t xml:space="preserve">The client of this project is Appalachia Publishing Collective (APC). APC is a small organization who specializes in publishing books by Appalachian authors about topics of interest in the Appalachian region. Maria Burdett, who is the chairwoman of the Appalachia Publishing Collective, was originally the one that reached out to New Age Systems (NAS) and is the head of this project on APC's side.  </w:t>
+        <w:t>Client</w:t>
+      </w:r>
+    </w:p>
+    <w:p>
+      <w:r>
+        <w:t>The client of this project is Appalachia Publishing Collective (APC). APC is a small organization who specializes in publishing books by Appalachian authors about topics of interest in the Appalachian region. Maria Burdett, who is the chairwoman of the Appalachia Publishing Collective, was originally the one that reached out to New Age Systems (NAS) and is the head of this project on APC's side.</w:t>
+      </w:r>
+    </w:p>
+    <w:p>
+      <w:r>
+        <w:t>This project proposal has been brought on by APC’s need to expand and capitalize on their current standing in the publishing house market. The goal of APC to increase their business growth by 85% over the next 3 years. This will be achieved by creating better tracking then the current system has to offer, create better relationships with authors, creating a better outreach process to help their appearance to outside authors, and to adjust there “ideal market image” by what is trending.</w:t>
       </w:r>
     </w:p>
     <w:p>
       <w:r>
         <w:t xml:space="preserve">As </w:t>
       </w:r>
-      <w:proofErr w:type="spellStart"/>
+      <w:r>
+        <w:t>an</w:t>
+      </w:r>
+      <w:r>
+        <w:t xml:space="preserve"> employee of NAS my role would be as a consultant who </w:t>
+      </w:r>
       <w:proofErr w:type="gramStart"/>
       <w:r>
-        <w:t>a</w:t>
-      </w:r>
-      <w:proofErr w:type="spellEnd"/>
+        <w:t>is in charge of</w:t>
+      </w:r>
       <w:proofErr w:type="gramEnd"/>
       <w:r>
-        <w:t xml:space="preserve"> employee of NAS my role would be as a consultant who is in charge of systems analyst and project management for this individual project for APC. I will be communicating with many members/employees from APC but mostly will be dealing with Ms. Burdett when it comes to decision making and project overview.</w:t>
+        <w:t xml:space="preserve"> systems analyst and project management for this individual project for APC. I will be communicating with many</w:t>
+      </w:r>
+      <w:r>
+        <w:t xml:space="preserve"> </w:t>
+      </w:r>
+      <w:r>
+        <w:t>members from APC but mostly will be dealing with Ms. Burdett when it comes to decision making and project overview.</w:t>
       </w:r>
     </w:p>
     <w:p/>
     <w:p>
       <w:r>
-        <w:t>Detailed Description of Scope of Work (body sections)</w:t>
-      </w:r>
-    </w:p>
-    <w:p>
-      <w:r>
-        <w:t>This project proposal has been brought on by APC’s need to expand and capitalize on their current standing in the publishing house market. The goal of APC to increase their business growth by 85% over the next 3 years. This will be achieved by creating better tracking then the current system has to offer, create better relationships with authors, creating a better outreach process to help their appearance to outside authors, and to adjust there “ideal market image” by what is trending.</w:t>
+        <w:t xml:space="preserve">Scope of Work </w:t>
+      </w:r>
+    </w:p>
+    <w:p>
+      <w:r>
+        <w:t xml:space="preserve">APC's venture into a new business model will require them to upgrade all current workstations and printers, along with adding more for future employees. They will also have to explore cost and feasibility options for server storage for all </w:t>
+      </w:r>
+      <w:r>
+        <w:t>their</w:t>
+      </w:r>
+      <w:r>
+        <w:t xml:space="preserve"> future digital documents.</w:t>
+      </w:r>
+      <w:r>
+        <w:t xml:space="preserve"> </w:t>
+      </w:r>
+      <w:r>
+        <w:t>This technical information is not important for the immediate APC team but will need to be explained to Ms. Burdett to get approval.</w:t>
       </w:r>
     </w:p>
     <w:p>
@@ -49,64 +101,80 @@
       </w:r>
       <w:proofErr w:type="gramEnd"/>
       <w:r>
-        <w:t xml:space="preserve"> streamline their new business processes, they need to shift from a paper-based system to digital in order to keep accurate and better track of </w:t>
+        <w:t xml:space="preserve"> streamline their new business processes, they need to shift from a paper-based system to digital in order to keep accurate and better track of their projects.</w:t>
+      </w:r>
+      <w:r>
+        <w:t xml:space="preserve"> </w:t>
+      </w:r>
+      <w:r>
+        <w:t xml:space="preserve">  It is important that the APC team understands how these new systems will work along with help </w:t>
       </w:r>
       <w:r>
         <w:t>their</w:t>
       </w:r>
       <w:r>
-        <w:t xml:space="preserve"> projects. This will help with efficiency, but also information loss which they detailed as a huge problem in their current system. Since all projects will be digital, they can be further organized and categorized by genre and trend to make decisions for the collective easier.</w:t>
-      </w:r>
-    </w:p>
-    <w:p>
-      <w:r>
-        <w:t xml:space="preserve">APC’s new venture into </w:t>
+        <w:t xml:space="preserve"> overall productivity. A detailed explanation of the new system will need to be put together for a </w:t>
+      </w:r>
+      <w:r>
+        <w:t>non-technical</w:t>
+      </w:r>
+      <w:r>
+        <w:t xml:space="preserve"> audience. </w:t>
+      </w:r>
+    </w:p>
+    <w:p>
+      <w:r>
+        <w:t xml:space="preserve"> </w:t>
+      </w:r>
+    </w:p>
+    <w:p>
+      <w:r>
+        <w:t>Purpose</w:t>
+      </w:r>
+    </w:p>
+    <w:p>
+      <w:r>
+        <w:t xml:space="preserve">APC's venture into a new business area comes with a great need to explore the technical </w:t>
+      </w:r>
+      <w:r>
+        <w:t>environment,</w:t>
+      </w:r>
+      <w:r>
+        <w:t xml:space="preserve"> which </w:t>
+      </w:r>
+      <w:proofErr w:type="gramStart"/>
+      <w:r>
+        <w:t>opens up</w:t>
+      </w:r>
+      <w:proofErr w:type="gramEnd"/>
+      <w:r>
+        <w:t xml:space="preserve"> a wide range of possibilities for me to explore. All the above topics and system requirements were chosen based on the </w:t>
+      </w:r>
+      <w:r>
+        <w:t>customers’</w:t>
+      </w:r>
+      <w:r>
+        <w:t xml:space="preserve"> needs and potential wants in the future. I hope to outline a successful plan of action for APC </w:t>
+      </w:r>
+      <w:proofErr w:type="gramStart"/>
+      <w:r>
+        <w:t>and also</w:t>
+      </w:r>
+      <w:proofErr w:type="gramEnd"/>
+      <w:r>
+        <w:t xml:space="preserve"> meet all </w:t>
       </w:r>
       <w:r>
         <w:t>their</w:t>
       </w:r>
       <w:r>
-        <w:t xml:space="preserve"> system update will increase their value as a business in several key areas. First it will solve </w:t>
+        <w:t xml:space="preserve"> expectations for </w:t>
       </w:r>
       <w:r>
         <w:t>their</w:t>
       </w:r>
       <w:r>
-        <w:t xml:space="preserve"> most notable problems that all involve lack of organization through not having a digital ecosystem. By creating a digital environment to take in manuscripts and store information about them as well as authors, trends, and published books there will be more information to look over and analyze for the future. This will not only help them after the initial upgrade, but it will also enable them to be in a better position in the future when they have more expansion or change.</w:t>
-      </w:r>
-    </w:p>
-    <w:p>
-      <w:r>
-        <w:t xml:space="preserve">Given APC’s current position in the market as a publishing house with very little overhead they can initiate these changes with the opportunity to bring in more revenue with almost no increase to </w:t>
-      </w:r>
-      <w:r>
-        <w:t>their</w:t>
-      </w:r>
-      <w:r>
-        <w:t xml:space="preserve"> current overhead discounting the potential hiring that would give them 11 total employees.</w:t>
-      </w:r>
-    </w:p>
-    <w:p/>
-    <w:p>
-      <w:r>
-        <w:t xml:space="preserve">  - Topic of technical instructions (policy &amp; procedure or a user manual)</w:t>
-      </w:r>
-    </w:p>
-    <w:p>
-      <w:r>
-        <w:t xml:space="preserve">  - Audience analysis and use analysis for technical instructions</w:t>
-      </w:r>
-    </w:p>
-    <w:p/>
-    <w:p>
-      <w:r>
-        <w:t>Conclusion</w:t>
-      </w:r>
-    </w:p>
-    <w:p>
-      <w:r>
-        <w:lastRenderedPageBreak/>
-        <w:t xml:space="preserve">  A brief closing statement that explains why you chose the topics and what you hope to learn from developing these technical documents for your client.</w:t>
+        <w:t xml:space="preserve"> new business venture.  </w:t>
       </w:r>
     </w:p>
     <w:sectPr>
@@ -958,6 +1026,12 @@
 </file>
 
 <file path=customXml/item2.xml><?xml version="1.0" encoding="utf-8"?>
+<p:properties xmlns:p="http://schemas.microsoft.com/office/2006/metadata/properties" xmlns:xsi="http://www.w3.org/2001/XMLSchema-instance" xmlns:pc="http://schemas.microsoft.com/office/infopath/2007/PartnerControls">
+  <documentManagement/>
+</p:properties>
+</file>
+
+<file path=customXml/item3.xml><?xml version="1.0" encoding="utf-8"?>
 <?mso-contentType ?>
 <FormTemplates xmlns="http://schemas.microsoft.com/sharepoint/v3/contenttype/forms">
   <Display>DocumentLibraryForm</Display>
@@ -966,10 +1040,8 @@
 </FormTemplates>
 </file>
 
-<file path=customXml/item3.xml><?xml version="1.0" encoding="utf-8"?>
-<p:properties xmlns:p="http://schemas.microsoft.com/office/2006/metadata/properties" xmlns:xsi="http://www.w3.org/2001/XMLSchema-instance" xmlns:pc="http://schemas.microsoft.com/office/infopath/2007/PartnerControls">
-  <documentManagement/>
-</p:properties>
+<file path=customXml/item4.xml><?xml version="1.0" encoding="utf-8"?>
+<b:Sources xmlns:b="http://schemas.openxmlformats.org/officeDocument/2006/bibliography" xmlns="http://schemas.openxmlformats.org/officeDocument/2006/bibliography" SelectedStyle="\APASixthEditionOfficeOnline.xsl" StyleName="APA" Version="6"/>
 </file>
 
 <file path=customXml/itemProps1.xml><?xml version="1.0" encoding="utf-8"?>
@@ -989,6 +1061,15 @@
 </file>
 
 <file path=customXml/itemProps2.xml><?xml version="1.0" encoding="utf-8"?>
+<ds:datastoreItem xmlns:ds="http://schemas.openxmlformats.org/officeDocument/2006/customXml" ds:itemID="{4460C60B-51AE-4577-815D-9132C40CDA09}">
+  <ds:schemaRefs>
+    <ds:schemaRef ds:uri="http://schemas.microsoft.com/office/2006/metadata/properties"/>
+    <ds:schemaRef ds:uri="http://schemas.microsoft.com/office/infopath/2007/PartnerControls"/>
+  </ds:schemaRefs>
+</ds:datastoreItem>
+</file>
+
+<file path=customXml/itemProps3.xml><?xml version="1.0" encoding="utf-8"?>
 <ds:datastoreItem xmlns:ds="http://schemas.openxmlformats.org/officeDocument/2006/customXml" ds:itemID="{44375EB3-AC1F-4587-9918-2CD03651CFF5}">
   <ds:schemaRefs>
     <ds:schemaRef ds:uri="http://schemas.microsoft.com/sharepoint/v3/contenttype/forms"/>
@@ -996,17 +1077,10 @@
 </ds:datastoreItem>
 </file>
 
-<file path=customXml/itemProps3.xml><?xml version="1.0" encoding="utf-8"?>
-<ds:datastoreItem xmlns:ds="http://schemas.openxmlformats.org/officeDocument/2006/customXml" ds:itemID="{4460C60B-51AE-4577-815D-9132C40CDA09}">
+<file path=customXml/itemProps4.xml><?xml version="1.0" encoding="utf-8"?>
+<ds:datastoreItem xmlns:ds="http://schemas.openxmlformats.org/officeDocument/2006/customXml" ds:itemID="{3306C60D-EE1A-46F3-8819-F13AF3CEEF1E}">
   <ds:schemaRefs>
-    <ds:schemaRef ds:uri="http://purl.org/dc/elements/1.1/"/>
-    <ds:schemaRef ds:uri="http://schemas.microsoft.com/office/2006/metadata/properties"/>
-    <ds:schemaRef ds:uri="http://www.w3.org/XML/1998/namespace"/>
-    <ds:schemaRef ds:uri="http://schemas.openxmlformats.org/package/2006/metadata/core-properties"/>
-    <ds:schemaRef ds:uri="http://purl.org/dc/dcmitype/"/>
-    <ds:schemaRef ds:uri="http://schemas.microsoft.com/office/infopath/2007/PartnerControls"/>
-    <ds:schemaRef ds:uri="http://schemas.microsoft.com/office/2006/documentManagement/types"/>
-    <ds:schemaRef ds:uri="http://purl.org/dc/terms/"/>
+    <ds:schemaRef ds:uri="http://schemas.openxmlformats.org/officeDocument/2006/bibliography"/>
   </ds:schemaRefs>
 </ds:datastoreItem>
 </file>
</xml_diff>